<commit_message>
dumped models I no longer use
</commit_message>
<xml_diff>
--- a/solution.docx
+++ b/solution.docx
@@ -154,60 +154,106 @@
       </w:r>
     </w:p>
     <w:p>
-      <w:r>
-        <w:rPr>
-          <w:lang w:val="ru-RU"/>
-        </w:rPr>
-        <w:t>БЛА</w:t>
-      </w:r>
-      <w:r>
+      <w:pPr>
+        <w:rPr>
+          <w:lang w:val="ru-RU"/>
+        </w:rPr>
+      </w:pPr>
+      <w:r>
+        <w:rPr>
+          <w:lang w:val="ru-RU"/>
+        </w:rPr>
+        <w:t>Функция потерь</w:t>
+      </w:r>
+      <w:r>
+        <w:rPr>
+          <w:lang w:val="ru-RU"/>
+        </w:rPr>
+        <w:t xml:space="preserve">: </w:t>
+      </w:r>
+      <w:r>
+        <w:rPr>
+          <w:lang w:val="de-DE"/>
+        </w:rPr>
+        <w:t>Absolute</w:t>
+      </w:r>
+      <w:r>
+        <w:rPr>
+          <w:lang w:val="ru-RU"/>
+        </w:rPr>
         <w:t xml:space="preserve"> </w:t>
       </w:r>
       <w:proofErr w:type="spellStart"/>
       <w:r>
         <w:rPr>
-          <w:lang w:val="ru-RU"/>
-        </w:rPr>
-        <w:t>БЛА</w:t>
+          <w:lang w:val="de-DE"/>
+        </w:rPr>
+        <w:t>mean</w:t>
       </w:r>
       <w:proofErr w:type="spellEnd"/>
       <w:r>
+        <w:rPr>
+          <w:lang w:val="ru-RU"/>
+        </w:rPr>
         <w:t xml:space="preserve"> </w:t>
       </w:r>
       <w:proofErr w:type="spellStart"/>
       <w:r>
         <w:rPr>
-          <w:lang w:val="ru-RU"/>
-        </w:rPr>
-        <w:t>БЛА</w:t>
+          <w:lang w:val="de-DE"/>
+        </w:rPr>
+        <w:t>error</w:t>
       </w:r>
       <w:proofErr w:type="spellEnd"/>
       <w:r>
+        <w:rPr>
+          <w:lang w:val="ru-RU"/>
+        </w:rPr>
         <w:t xml:space="preserve"> </w:t>
       </w:r>
       <w:r>
         <w:rPr>
           <w:lang w:val="ru-RU"/>
         </w:rPr>
-        <w:t>нужно</w:t>
-      </w:r>
-      <w:r>
-        <w:t xml:space="preserve"> online learning… :/</w:t>
-      </w:r>
-      <w:bookmarkStart w:id="0" w:name="_GoBack"/>
-      <w:bookmarkEnd w:id="0"/>
-    </w:p>
-    <w:p>
-      <w:pPr>
-        <w:rPr>
-          <w:lang w:val="ru-RU"/>
-        </w:rPr>
-      </w:pPr>
-      <w:r>
-        <w:rPr>
-          <w:lang w:val="ru-RU"/>
-        </w:rPr>
-        <w:t>Функция потерь</w:t>
+        <w:t>(</w:t>
+      </w:r>
+      <w:r>
+        <w:rPr>
+          <w:lang w:val="ru-RU"/>
+        </w:rPr>
+        <w:t>выбрана потому, что эта самая ошибка составит убытки при неправильных решениях. Именно ее необходимо минимизировать</w:t>
+      </w:r>
+      <w:r>
+        <w:rPr>
+          <w:lang w:val="ru-RU"/>
+        </w:rPr>
+        <w:t xml:space="preserve">; </w:t>
+      </w:r>
+      <w:r>
+        <w:rPr>
+          <w:lang w:val="ru-RU"/>
+        </w:rPr>
+        <w:t>выбор квадратной или другой функции потерь даст худшую на практике модель).</w:t>
+      </w:r>
+    </w:p>
+    <w:p>
+      <w:pPr>
+        <w:rPr>
+          <w:lang w:val="ru-RU"/>
+        </w:rPr>
+      </w:pPr>
+    </w:p>
+    <w:p>
+      <w:pPr>
+        <w:rPr>
+          <w:lang w:val="ru-RU"/>
+        </w:rPr>
+      </w:pPr>
+      <w:r>
+        <w:rPr>
+          <w:lang w:val="ru-RU"/>
+        </w:rPr>
+        <w:t>Модели, которые я попробовал</w:t>
       </w:r>
       <w:r>
         <w:rPr>
@@ -219,7 +265,77 @@
         <w:rPr>
           <w:lang w:val="de-DE"/>
         </w:rPr>
-        <w:t>Absolute</w:t>
+        <w:t>LSTM</w:t>
+      </w:r>
+      <w:r>
+        <w:rPr>
+          <w:lang w:val="ru-RU"/>
+        </w:rPr>
+        <w:t xml:space="preserve">, </w:t>
+      </w:r>
+      <w:r>
+        <w:rPr>
+          <w:lang w:val="de-DE"/>
+        </w:rPr>
+        <w:t>CNN</w:t>
+      </w:r>
+      <w:r>
+        <w:rPr>
+          <w:lang w:val="ru-RU"/>
+        </w:rPr>
+        <w:t xml:space="preserve"> + </w:t>
+      </w:r>
+      <w:r>
+        <w:rPr>
+          <w:lang w:val="de-DE"/>
+        </w:rPr>
+        <w:t>LSTM</w:t>
+      </w:r>
+      <w:r>
+        <w:rPr>
+          <w:lang w:val="ru-RU"/>
+        </w:rPr>
+        <w:t xml:space="preserve">, </w:t>
+      </w:r>
+      <w:proofErr w:type="spellStart"/>
+      <w:r>
+        <w:rPr>
+          <w:lang w:val="de-DE"/>
+        </w:rPr>
+        <w:t>catboost</w:t>
+      </w:r>
+      <w:proofErr w:type="spellEnd"/>
+      <w:r>
+        <w:rPr>
+          <w:lang w:val="ru-RU"/>
+        </w:rPr>
+        <w:t xml:space="preserve"> (</w:t>
+      </w:r>
+      <w:r>
+        <w:rPr>
+          <w:lang w:val="ru-RU"/>
+        </w:rPr>
+        <w:t xml:space="preserve">представляя последовательность за неделю как 120 </w:t>
+      </w:r>
+      <w:proofErr w:type="spellStart"/>
+      <w:r>
+        <w:rPr>
+          <w:lang w:val="ru-RU"/>
+        </w:rPr>
+        <w:t>features</w:t>
+      </w:r>
+      <w:proofErr w:type="spellEnd"/>
+      <w:r>
+        <w:rPr>
+          <w:lang w:val="ru-RU"/>
+        </w:rPr>
+        <w:t xml:space="preserve">). </w:t>
+      </w:r>
+      <w:r>
+        <w:rPr>
+          <w:lang w:val="ru-RU"/>
+        </w:rPr>
+        <w:t>Хорошие</w:t>
       </w:r>
       <w:r>
         <w:rPr>
@@ -227,28 +343,24 @@
         </w:rPr>
         <w:t xml:space="preserve"> </w:t>
       </w:r>
-      <w:proofErr w:type="spellStart"/>
-      <w:r>
-        <w:rPr>
-          <w:lang w:val="de-DE"/>
-        </w:rPr>
-        <w:t>mean</w:t>
-      </w:r>
-      <w:proofErr w:type="spellEnd"/>
+      <w:r>
+        <w:rPr>
+          <w:lang w:val="ru-RU"/>
+        </w:rPr>
+        <w:t>результаты</w:t>
+      </w:r>
       <w:r>
         <w:rPr>
           <w:lang w:val="ru-RU"/>
         </w:rPr>
         <w:t xml:space="preserve"> </w:t>
       </w:r>
-      <w:proofErr w:type="spellStart"/>
-      <w:r>
-        <w:rPr>
-          <w:lang w:val="de-DE"/>
-        </w:rPr>
-        <w:t>error</w:t>
-      </w:r>
-      <w:proofErr w:type="spellEnd"/>
+      <w:r>
+        <w:rPr>
+          <w:lang w:val="ru-RU"/>
+        </w:rPr>
+        <w:t>дала</w:t>
+      </w:r>
       <w:r>
         <w:rPr>
           <w:lang w:val="ru-RU"/>
@@ -256,6 +368,82 @@
         <w:t xml:space="preserve"> </w:t>
       </w:r>
       <w:r>
+        <w:t>LSTM</w:t>
+      </w:r>
+      <w:r>
+        <w:rPr>
+          <w:lang w:val="ru-RU"/>
+        </w:rPr>
+        <w:t xml:space="preserve"> </w:t>
+      </w:r>
+      <w:r>
+        <w:t>c</w:t>
+      </w:r>
+      <w:r>
+        <w:rPr>
+          <w:lang w:val="ru-RU"/>
+        </w:rPr>
+        <w:t xml:space="preserve"> 2</w:t>
+      </w:r>
+      <w:r>
+        <w:rPr>
+          <w:lang w:val="ru-RU"/>
+        </w:rPr>
+        <w:t>мя</w:t>
+      </w:r>
+      <w:r>
+        <w:rPr>
+          <w:lang w:val="ru-RU"/>
+        </w:rPr>
+        <w:t xml:space="preserve"> </w:t>
+      </w:r>
+      <w:r>
+        <w:rPr>
+          <w:lang w:val="ru-RU"/>
+        </w:rPr>
+        <w:t>слоями</w:t>
+      </w:r>
+      <w:r>
+        <w:rPr>
+          <w:lang w:val="ru-RU"/>
+        </w:rPr>
+        <w:t xml:space="preserve"> + </w:t>
+      </w:r>
+      <w:r>
+        <w:rPr>
+          <w:lang w:val="ru-RU"/>
+        </w:rPr>
+        <w:t>бегущее среднее за последние 6 недель.</w:t>
+      </w:r>
+    </w:p>
+    <w:p>
+      <w:r>
+        <w:rPr>
+          <w:lang w:val="ru-RU"/>
+        </w:rPr>
+        <w:t>Управление рисками</w:t>
+      </w:r>
+      <w:r>
+        <w:rPr>
+          <w:lang w:val="ru-RU"/>
+        </w:rPr>
+        <w:t xml:space="preserve">: </w:t>
+      </w:r>
+      <w:proofErr w:type="gramStart"/>
+      <w:r>
+        <w:rPr>
+          <w:lang w:val="ru-RU"/>
+        </w:rPr>
+        <w:t>В</w:t>
+      </w:r>
+      <w:proofErr w:type="gramEnd"/>
+      <w:r>
+        <w:rPr>
+          <w:lang w:val="ru-RU"/>
+        </w:rPr>
+        <w:t xml:space="preserve"> зависимости от желания балансировать максимальную прибыть и минимизировать риски, можно выбирать разное количество активов, которые предсказываются быть лучшими </w:t>
+      </w:r>
+      <w:r>
         <w:rPr>
           <w:lang w:val="ru-RU"/>
         </w:rPr>
@@ -265,293 +453,333 @@
         <w:rPr>
           <w:lang w:val="ru-RU"/>
         </w:rPr>
-        <w:t>выбрана потому, что эта самая ошибка составит убытки при неправильных решениях. Именно ее необходимо минимизировать</w:t>
-      </w:r>
-      <w:r>
-        <w:rPr>
-          <w:lang w:val="ru-RU"/>
-        </w:rPr>
-        <w:t xml:space="preserve">; </w:t>
-      </w:r>
-      <w:r>
-        <w:rPr>
-          <w:lang w:val="ru-RU"/>
-        </w:rPr>
-        <w:t>выбор квадратной или другой функции потерь даст худшую на практике модель).</w:t>
-      </w:r>
-    </w:p>
-    <w:p>
-      <w:pPr>
-        <w:rPr>
-          <w:lang w:val="ru-RU"/>
-        </w:rPr>
-      </w:pPr>
-    </w:p>
-    <w:p>
-      <w:pPr>
-        <w:rPr>
-          <w:lang w:val="de-DE"/>
-        </w:rPr>
-      </w:pPr>
-      <w:r>
-        <w:rPr>
-          <w:lang w:val="ru-RU"/>
-        </w:rPr>
-        <w:t>Модели, которые я попробовал</w:t>
-      </w:r>
-      <w:r>
-        <w:rPr>
-          <w:lang w:val="ru-RU"/>
-        </w:rPr>
+        <w:t>верх отсортированного списка). Результаты</w:t>
+      </w:r>
+      <w:r>
+        <w:t xml:space="preserve"> </w:t>
+      </w:r>
+      <w:r>
+        <w:rPr>
+          <w:lang w:val="ru-RU"/>
+        </w:rPr>
+        <w:t>следующие</w:t>
+      </w:r>
+      <w:r>
         <w:t xml:space="preserve">: </w:t>
       </w:r>
-      <w:r>
-        <w:rPr>
-          <w:lang w:val="de-DE"/>
-        </w:rPr>
-        <w:t>LSTM</w:t>
-      </w:r>
-      <w:r>
-        <w:rPr>
-          <w:lang w:val="ru-RU"/>
-        </w:rPr>
-        <w:t xml:space="preserve">, </w:t>
-      </w:r>
-      <w:r>
-        <w:rPr>
-          <w:lang w:val="de-DE"/>
-        </w:rPr>
-        <w:t>CNN</w:t>
-      </w:r>
-      <w:r>
-        <w:rPr>
-          <w:lang w:val="ru-RU"/>
-        </w:rPr>
-        <w:t xml:space="preserve"> + </w:t>
-      </w:r>
-      <w:r>
-        <w:rPr>
-          <w:lang w:val="de-DE"/>
-        </w:rPr>
-        <w:t>LSTM</w:t>
-      </w:r>
-      <w:r>
-        <w:rPr>
-          <w:lang w:val="ru-RU"/>
-        </w:rPr>
-        <w:t xml:space="preserve">, </w:t>
-      </w:r>
-      <w:proofErr w:type="spellStart"/>
-      <w:r>
-        <w:rPr>
-          <w:lang w:val="de-DE"/>
-        </w:rPr>
-        <w:t>catboost</w:t>
-      </w:r>
-      <w:proofErr w:type="spellEnd"/>
-      <w:r>
-        <w:rPr>
-          <w:lang w:val="ru-RU"/>
-        </w:rPr>
-        <w:t xml:space="preserve"> (</w:t>
-      </w:r>
-      <w:r>
-        <w:rPr>
-          <w:lang w:val="ru-RU"/>
-        </w:rPr>
-        <w:t xml:space="preserve">представляя последовательность за неделю как 120 </w:t>
-      </w:r>
-      <w:proofErr w:type="spellStart"/>
-      <w:r>
-        <w:rPr>
-          <w:lang w:val="ru-RU"/>
-        </w:rPr>
-        <w:t>features</w:t>
-      </w:r>
-      <w:proofErr w:type="spellEnd"/>
-      <w:r>
-        <w:rPr>
-          <w:lang w:val="ru-RU"/>
-        </w:rPr>
-        <w:t xml:space="preserve">). </w:t>
-      </w:r>
-      <w:r>
-        <w:rPr>
-          <w:lang w:val="ru-RU"/>
-        </w:rPr>
-        <w:t>Хорошие</w:t>
-      </w:r>
-      <w:r>
-        <w:rPr>
-          <w:lang w:val="ru-RU"/>
-        </w:rPr>
-        <w:t xml:space="preserve"> результаты дала </w:t>
-      </w:r>
-      <w:r>
-        <w:rPr>
-          <w:lang w:val="de-DE"/>
-        </w:rPr>
-        <w:t xml:space="preserve">LSTM c </w:t>
-      </w:r>
-      <w:r>
-        <w:rPr>
-          <w:lang w:val="ru-RU"/>
-        </w:rPr>
-        <w:t>2мя слоями</w:t>
-      </w:r>
-      <w:r>
-        <w:rPr>
-          <w:lang w:val="de-DE"/>
+    </w:p>
+    <w:p>
+      <w:pPr>
+        <w:shd w:val="clear" w:color="auto" w:fill="FFFFFF"/>
+        <w:tabs>
+          <w:tab w:val="left" w:pos="916"/>
+          <w:tab w:val="left" w:pos="1832"/>
+          <w:tab w:val="left" w:pos="2748"/>
+          <w:tab w:val="left" w:pos="3664"/>
+          <w:tab w:val="left" w:pos="4580"/>
+          <w:tab w:val="left" w:pos="5496"/>
+          <w:tab w:val="left" w:pos="6412"/>
+          <w:tab w:val="left" w:pos="7328"/>
+          <w:tab w:val="left" w:pos="8244"/>
+          <w:tab w:val="left" w:pos="9160"/>
+          <w:tab w:val="left" w:pos="10076"/>
+          <w:tab w:val="left" w:pos="10992"/>
+          <w:tab w:val="left" w:pos="11908"/>
+          <w:tab w:val="left" w:pos="12824"/>
+          <w:tab w:val="left" w:pos="13740"/>
+          <w:tab w:val="left" w:pos="14656"/>
+        </w:tabs>
+        <w:spacing w:after="0" w:line="240" w:lineRule="auto"/>
+        <w:rPr>
+          <w:rFonts w:ascii="Consolas" w:eastAsia="Times New Roman" w:hAnsi="Consolas" w:cs="Courier New"/>
+          <w:color w:val="000000"/>
+          <w:sz w:val="17"/>
+          <w:szCs w:val="17"/>
+        </w:rPr>
+      </w:pPr>
+      <w:r>
+        <w:rPr>
+          <w:rFonts w:ascii="Consolas" w:eastAsia="Times New Roman" w:hAnsi="Consolas" w:cs="Courier New"/>
+          <w:b/>
+          <w:bCs/>
+          <w:color w:val="008080"/>
+          <w:sz w:val="17"/>
+          <w:szCs w:val="17"/>
+        </w:rPr>
+        <w:t xml:space="preserve">averaging </w:t>
+      </w:r>
+      <w:r>
+        <w:rPr>
+          <w:rFonts w:ascii="Consolas" w:eastAsia="Times New Roman" w:hAnsi="Consolas" w:cs="Courier New"/>
+          <w:b/>
+          <w:bCs/>
+          <w:color w:val="008080"/>
+          <w:sz w:val="17"/>
+          <w:szCs w:val="17"/>
+        </w:rPr>
+        <w:t>1</w:t>
+      </w:r>
+      <w:r>
+        <w:rPr>
+          <w:rFonts w:ascii="Consolas" w:eastAsia="Times New Roman" w:hAnsi="Consolas" w:cs="Courier New"/>
+          <w:b/>
+          <w:bCs/>
+          <w:color w:val="008080"/>
+          <w:sz w:val="17"/>
+          <w:szCs w:val="17"/>
+        </w:rPr>
+        <w:t xml:space="preserve"> of the best predictions gives profit of:</w:t>
+      </w:r>
+    </w:p>
+    <w:p>
+      <w:r>
+        <w:t xml:space="preserve">our model allows for the profit of: </w:t>
+      </w:r>
+      <w:r>
+        <w:t>2</w:t>
+      </w:r>
+      <w:r>
+        <w:t>77493.0</w:t>
+      </w:r>
+    </w:p>
+    <w:p>
+      <w:pPr>
+        <w:pStyle w:val="HTMLPreformatted"/>
+        <w:shd w:val="clear" w:color="auto" w:fill="FFFFFF"/>
+        <w:rPr>
+          <w:rFonts w:ascii="Consolas" w:hAnsi="Consolas"/>
+          <w:color w:val="000000"/>
+          <w:sz w:val="17"/>
+          <w:szCs w:val="17"/>
+        </w:rPr>
+      </w:pPr>
+      <w:r>
+        <w:rPr>
+          <w:rFonts w:ascii="Consolas" w:hAnsi="Consolas"/>
+          <w:b/>
+          <w:bCs/>
+          <w:color w:val="008080"/>
+          <w:sz w:val="17"/>
+          <w:szCs w:val="17"/>
+        </w:rPr>
+        <w:t xml:space="preserve">averaging </w:t>
+      </w:r>
+      <w:r>
+        <w:rPr>
+          <w:rFonts w:ascii="Consolas" w:hAnsi="Consolas"/>
+          <w:b/>
+          <w:bCs/>
+          <w:color w:val="008080"/>
+          <w:sz w:val="17"/>
+          <w:szCs w:val="17"/>
+        </w:rPr>
+        <w:t>2</w:t>
+      </w:r>
+      <w:r>
+        <w:rPr>
+          <w:rFonts w:ascii="Consolas" w:hAnsi="Consolas"/>
+          <w:b/>
+          <w:bCs/>
+          <w:color w:val="008080"/>
+          <w:sz w:val="17"/>
+          <w:szCs w:val="17"/>
+        </w:rPr>
+        <w:t xml:space="preserve"> of the best predictions gives profit of:</w:t>
+      </w:r>
+    </w:p>
+    <w:p>
+      <w:r>
+        <w:t xml:space="preserve">our model allows for the profit of: </w:t>
+      </w:r>
+      <w:r>
+        <w:t>23</w:t>
+      </w:r>
+      <w:r>
+        <w:t>7819.5</w:t>
+      </w:r>
+    </w:p>
+    <w:p>
+      <w:pPr>
+        <w:pStyle w:val="HTMLPreformatted"/>
+        <w:shd w:val="clear" w:color="auto" w:fill="FFFFFF"/>
+        <w:rPr>
+          <w:rFonts w:ascii="Consolas" w:hAnsi="Consolas"/>
+          <w:color w:val="000000"/>
+          <w:sz w:val="17"/>
+          <w:szCs w:val="17"/>
+        </w:rPr>
+      </w:pPr>
+      <w:r>
+        <w:rPr>
+          <w:rFonts w:ascii="Consolas" w:hAnsi="Consolas"/>
+          <w:b/>
+          <w:bCs/>
+          <w:color w:val="008080"/>
+          <w:sz w:val="17"/>
+          <w:szCs w:val="17"/>
+        </w:rPr>
+        <w:t xml:space="preserve">averaging </w:t>
+      </w:r>
+      <w:r>
+        <w:rPr>
+          <w:rFonts w:ascii="Consolas" w:hAnsi="Consolas"/>
+          <w:b/>
+          <w:bCs/>
+          <w:color w:val="008080"/>
+          <w:sz w:val="17"/>
+          <w:szCs w:val="17"/>
+        </w:rPr>
+        <w:t>5</w:t>
+      </w:r>
+      <w:r>
+        <w:rPr>
+          <w:rFonts w:ascii="Consolas" w:hAnsi="Consolas"/>
+          <w:b/>
+          <w:bCs/>
+          <w:color w:val="008080"/>
+          <w:sz w:val="17"/>
+          <w:szCs w:val="17"/>
+        </w:rPr>
+        <w:t xml:space="preserve"> of the best predictions gives profit of:</w:t>
+      </w:r>
+    </w:p>
+    <w:p>
+      <w:r>
+        <w:t>our model allows for the profit</w:t>
+      </w:r>
+      <w:r>
+        <w:t xml:space="preserve"> of: 15</w:t>
+      </w:r>
+      <w:r>
+        <w:t>3954.8</w:t>
+      </w:r>
+    </w:p>
+    <w:p>
+      <w:pPr>
+        <w:pStyle w:val="HTMLPreformatted"/>
+        <w:shd w:val="clear" w:color="auto" w:fill="FFFFFF"/>
+        <w:rPr>
+          <w:rFonts w:ascii="Consolas" w:hAnsi="Consolas"/>
+          <w:color w:val="000000"/>
+          <w:sz w:val="17"/>
+          <w:szCs w:val="17"/>
+        </w:rPr>
+      </w:pPr>
+      <w:r>
+        <w:rPr>
+          <w:rFonts w:ascii="Consolas" w:hAnsi="Consolas"/>
+          <w:b/>
+          <w:bCs/>
+          <w:color w:val="008080"/>
+          <w:sz w:val="17"/>
+          <w:szCs w:val="17"/>
+        </w:rPr>
+        <w:t xml:space="preserve">averaging </w:t>
+      </w:r>
+      <w:r>
+        <w:rPr>
+          <w:rFonts w:ascii="Consolas" w:hAnsi="Consolas"/>
+          <w:b/>
+          <w:bCs/>
+          <w:color w:val="008080"/>
+          <w:sz w:val="17"/>
+          <w:szCs w:val="17"/>
+        </w:rPr>
+        <w:t>15</w:t>
+      </w:r>
+      <w:r>
+        <w:rPr>
+          <w:rFonts w:ascii="Consolas" w:hAnsi="Consolas"/>
+          <w:b/>
+          <w:bCs/>
+          <w:color w:val="008080"/>
+          <w:sz w:val="17"/>
+          <w:szCs w:val="17"/>
+        </w:rPr>
+        <w:t xml:space="preserve"> of the best predictions gives profit of:</w:t>
+      </w:r>
+    </w:p>
+    <w:p>
+      <w:r>
+        <w:t>our m</w:t>
+      </w:r>
+      <w:r>
+        <w:t>odel allows for the profit of: 12</w:t>
+      </w:r>
+      <w:r>
+        <w:t>3630.3333333</w:t>
+      </w:r>
+    </w:p>
+    <w:p/>
+    <w:p>
+      <w:pPr>
+        <w:rPr>
+          <w:lang w:val="ru-RU"/>
+        </w:rPr>
+      </w:pPr>
+      <w:r>
+        <w:rPr>
+          <w:lang w:val="ru-RU"/>
+        </w:rPr>
+        <w:t xml:space="preserve">Просто суммируя заранее известные максимумы, видим максимально возможную прибыть </w:t>
+      </w:r>
+      <w:r>
+        <w:rPr>
+          <w:lang w:val="ru-RU"/>
+        </w:rPr>
+        <w:t>(</w:t>
+      </w:r>
+      <w:r>
+        <w:rPr>
+          <w:lang w:val="ru-RU"/>
+        </w:rPr>
+        <w:t>не реалистично для реальной системы, т к используются данные «из будущего»)</w:t>
+      </w:r>
+    </w:p>
+    <w:p>
+      <w:r>
+        <w:t>maximum possible profit is: 1015296.0</w:t>
+      </w:r>
+    </w:p>
+    <w:p>
+      <w:pPr>
+        <w:rPr>
+          <w:lang w:val="ru-RU"/>
+        </w:rPr>
+      </w:pPr>
+      <w:r>
+        <w:rPr>
+          <w:lang w:val="ru-RU"/>
+        </w:rPr>
+        <w:t xml:space="preserve">Выбирая случайные </w:t>
+      </w:r>
+      <w:proofErr w:type="gramStart"/>
+      <w:r>
+        <w:rPr>
+          <w:lang w:val="ru-RU"/>
+        </w:rPr>
+        <w:t>активы</w:t>
+      </w:r>
+      <w:proofErr w:type="gramEnd"/>
+      <w:r>
+        <w:rPr>
+          <w:lang w:val="ru-RU"/>
+        </w:rPr>
+        <w:t xml:space="preserve"> мы теряем деньги</w:t>
+      </w:r>
+      <w:r>
+        <w:rPr>
+          <w:lang w:val="ru-RU"/>
         </w:rPr>
         <w:t>:</w:t>
       </w:r>
     </w:p>
     <w:p>
-      <w:pPr>
-        <w:rPr>
-          <w:lang w:val="ru-RU"/>
-        </w:rPr>
-      </w:pPr>
-    </w:p>
-    <w:p>
-      <w:r>
-        <w:t>our</w:t>
-      </w:r>
-      <w:r>
-        <w:t xml:space="preserve"> </w:t>
-      </w:r>
-      <w:r>
-        <w:t>model</w:t>
-      </w:r>
-      <w:r>
-        <w:t xml:space="preserve"> </w:t>
-      </w:r>
-      <w:r>
-        <w:t>allows</w:t>
-      </w:r>
-      <w:r>
-        <w:t xml:space="preserve"> </w:t>
-      </w:r>
-      <w:r>
-        <w:t>for</w:t>
-      </w:r>
-      <w:r>
-        <w:t xml:space="preserve"> </w:t>
-      </w:r>
-      <w:r>
-        <w:t>the</w:t>
-      </w:r>
-      <w:r>
-        <w:t xml:space="preserve"> </w:t>
-      </w:r>
-      <w:r>
-        <w:t>profit</w:t>
-      </w:r>
-      <w:r>
-        <w:t xml:space="preserve"> </w:t>
-      </w:r>
-      <w:r>
-        <w:t>of</w:t>
-      </w:r>
-      <w:r>
-        <w:t>: 143098.0 (</w:t>
-      </w:r>
-      <w:r>
-        <w:t>only</w:t>
-      </w:r>
-      <w:r>
-        <w:t xml:space="preserve"> </w:t>
-      </w:r>
-      <w:r>
-        <w:t>last</w:t>
-      </w:r>
-      <w:r>
-        <w:t xml:space="preserve"> 8 </w:t>
-      </w:r>
-      <w:r>
-        <w:t>weeks</w:t>
-      </w:r>
-      <w:r>
-        <w:t>)</w:t>
-      </w:r>
-    </w:p>
-    <w:p>
-      <w:pPr>
-        <w:rPr>
-          <w:lang w:val="ru-RU"/>
-        </w:rPr>
-      </w:pPr>
-      <w:r>
-        <w:t>maximum</w:t>
-      </w:r>
-      <w:r>
-        <w:rPr>
-          <w:lang w:val="ru-RU"/>
-        </w:rPr>
-        <w:t xml:space="preserve"> </w:t>
-      </w:r>
-      <w:r>
-        <w:t>possible</w:t>
-      </w:r>
-      <w:r>
-        <w:rPr>
-          <w:lang w:val="ru-RU"/>
-        </w:rPr>
-        <w:t xml:space="preserve"> </w:t>
-      </w:r>
-      <w:r>
-        <w:t>profit</w:t>
-      </w:r>
-      <w:r>
-        <w:rPr>
-          <w:lang w:val="ru-RU"/>
-        </w:rPr>
-        <w:t xml:space="preserve"> </w:t>
-      </w:r>
-      <w:r>
-        <w:t>is</w:t>
-      </w:r>
-      <w:r>
-        <w:rPr>
-          <w:lang w:val="ru-RU"/>
-        </w:rPr>
-        <w:t>: 201218.0 (</w:t>
-      </w:r>
-      <w:r>
-        <w:t>only</w:t>
-      </w:r>
-      <w:r>
-        <w:rPr>
-          <w:lang w:val="ru-RU"/>
-        </w:rPr>
-        <w:t xml:space="preserve"> </w:t>
-      </w:r>
-      <w:r>
-        <w:t>last</w:t>
-      </w:r>
-      <w:r>
-        <w:rPr>
-          <w:lang w:val="ru-RU"/>
-        </w:rPr>
-        <w:t xml:space="preserve"> 8 </w:t>
-      </w:r>
-      <w:r>
-        <w:t>weeks</w:t>
-      </w:r>
-      <w:r>
-        <w:rPr>
-          <w:lang w:val="ru-RU"/>
-        </w:rPr>
-        <w:t>)</w:t>
-      </w:r>
-    </w:p>
-    <w:p>
-      <w:pPr>
-        <w:rPr>
-          <w:lang w:val="ru-RU"/>
-        </w:rPr>
-      </w:pPr>
-    </w:p>
+      <w:r>
+        <w:t>expected profit of a random choice: -28273.956</w:t>
+      </w:r>
+    </w:p>
+    <w:p/>
     <w:p>
       <w:pPr>
         <w:rPr>
@@ -586,7 +814,36 @@
         <w:rPr>
           <w:lang w:val="ru-RU"/>
         </w:rPr>
-        <w:t>Дополнить основную модель специальной моделью для каждого актива</w:t>
+        <w:t>Попробовать классические модели предсказания последовательностей, такие как</w:t>
+      </w:r>
+      <w:r>
+        <w:rPr>
+          <w:lang w:val="ru-RU"/>
+        </w:rPr>
+        <w:t xml:space="preserve">: </w:t>
+      </w:r>
+    </w:p>
+    <w:p>
+      <w:pPr>
+        <w:pStyle w:val="ListParagraph"/>
+      </w:pPr>
+      <w:r>
+        <w:t xml:space="preserve">GARCH, ARIMA, Markov chains </w:t>
+      </w:r>
+      <w:r>
+        <w:rPr>
+          <w:lang w:val="ru-RU"/>
+        </w:rPr>
+        <w:t>и</w:t>
+      </w:r>
+      <w:r>
+        <w:t xml:space="preserve"> </w:t>
+      </w:r>
+      <w:r>
+        <w:rPr>
+          <w:lang w:val="ru-RU"/>
+        </w:rPr>
+        <w:t>другие</w:t>
       </w:r>
     </w:p>
     <w:p>
@@ -604,43 +861,42 @@
         <w:rPr>
           <w:lang w:val="ru-RU"/>
         </w:rPr>
-        <w:t>Попробовать классические модели предсказания последовательностей, такие как</w:t>
-      </w:r>
-      <w:r>
-        <w:rPr>
-          <w:lang w:val="ru-RU"/>
-        </w:rPr>
-        <w:t xml:space="preserve">: </w:t>
-      </w:r>
-    </w:p>
-    <w:p>
-      <w:pPr>
-        <w:pStyle w:val="ListParagraph"/>
-        <w:rPr>
-          <w:lang w:val="ru-RU"/>
-        </w:rPr>
-      </w:pPr>
-      <w:r>
-        <w:t>GARCH, ARIMA, Markov chains</w:t>
-      </w:r>
-      <w:r>
+        <w:t xml:space="preserve">Использовать </w:t>
+      </w:r>
+      <w:proofErr w:type="spellStart"/>
+      <w:r>
+        <w:rPr>
+          <w:lang w:val="de-DE"/>
+        </w:rPr>
+        <w:t>Grid</w:t>
+      </w:r>
+      <w:proofErr w:type="spellEnd"/>
+      <w:r>
+        <w:rPr>
+          <w:lang w:val="ru-RU"/>
+        </w:rPr>
         <w:t xml:space="preserve"> </w:t>
       </w:r>
       <w:r>
         <w:rPr>
-          <w:lang w:val="ru-RU"/>
-        </w:rPr>
-        <w:t>и</w:t>
-      </w:r>
-      <w:r>
-        <w:t xml:space="preserve"> </w:t>
-      </w:r>
-      <w:r>
-        <w:rPr>
-          <w:lang w:val="ru-RU"/>
-        </w:rPr>
-        <w:t>другие</w:t>
-      </w:r>
+          <w:lang w:val="de-DE"/>
+        </w:rPr>
+        <w:t>Search</w:t>
+      </w:r>
+      <w:r>
+        <w:rPr>
+          <w:lang w:val="ru-RU"/>
+        </w:rPr>
+        <w:t xml:space="preserve"> для оптимизации </w:t>
+      </w:r>
+      <w:proofErr w:type="spellStart"/>
+      <w:r>
+        <w:rPr>
+          <w:lang w:val="ru-RU"/>
+        </w:rPr>
+        <w:t>гиперпараметров</w:t>
+      </w:r>
+      <w:proofErr w:type="spellEnd"/>
     </w:p>
     <w:p>
       <w:pPr>
@@ -657,84 +913,17 @@
         <w:rPr>
           <w:lang w:val="ru-RU"/>
         </w:rPr>
-        <w:t xml:space="preserve">Использовать </w:t>
-      </w:r>
-      <w:proofErr w:type="spellStart"/>
-      <w:r>
-        <w:rPr>
-          <w:lang w:val="de-DE"/>
-        </w:rPr>
-        <w:t>Grid</w:t>
-      </w:r>
-      <w:proofErr w:type="spellEnd"/>
-      <w:r>
-        <w:rPr>
-          <w:lang w:val="ru-RU"/>
-        </w:rPr>
-        <w:t xml:space="preserve"> </w:t>
-      </w:r>
-      <w:r>
-        <w:rPr>
-          <w:lang w:val="de-DE"/>
-        </w:rPr>
-        <w:t>Search</w:t>
-      </w:r>
-      <w:r>
-        <w:rPr>
-          <w:lang w:val="ru-RU"/>
-        </w:rPr>
-        <w:t xml:space="preserve"> для оптимизации </w:t>
-      </w:r>
-      <w:proofErr w:type="spellStart"/>
-      <w:r>
-        <w:rPr>
-          <w:lang w:val="ru-RU"/>
-        </w:rPr>
-        <w:t>гиперпараметров</w:t>
-      </w:r>
-      <w:proofErr w:type="spellEnd"/>
+        <w:lastRenderedPageBreak/>
+        <w:t>Посмотреть чужие решения аналогичных проблем и почерпнуть решения там</w:t>
+      </w:r>
     </w:p>
     <w:p>
       <w:pPr>
         <w:pStyle w:val="ListParagraph"/>
-        <w:numPr>
-          <w:ilvl w:val="0"/>
-          <w:numId w:val="3"/>
-        </w:numPr>
-        <w:rPr>
-          <w:lang w:val="ru-RU"/>
-        </w:rPr>
-      </w:pPr>
-      <w:r>
-        <w:rPr>
-          <w:lang w:val="de-DE"/>
-        </w:rPr>
-        <w:t>…</w:t>
-      </w:r>
-    </w:p>
-    <w:p>
-      <w:pPr>
-        <w:pStyle w:val="ListParagraph"/>
-        <w:numPr>
-          <w:ilvl w:val="0"/>
-          <w:numId w:val="3"/>
-        </w:numPr>
-        <w:rPr>
-          <w:lang w:val="ru-RU"/>
-        </w:rPr>
-      </w:pPr>
-      <w:r>
-        <w:rPr>
-          <w:lang w:val="de-DE"/>
-        </w:rPr>
-        <w:t>PROFIT!</w:t>
-      </w:r>
-      <w:r>
-        <w:rPr>
-          <w:lang w:val="ru-RU"/>
-        </w:rPr>
-        <w:tab/>
-      </w:r>
+        <w:rPr>
+          <w:lang w:val="ru-RU"/>
+        </w:rPr>
+      </w:pPr>
       <w:r>
         <w:rPr>
           <w:lang w:val="ru-RU"/>
@@ -928,6 +1117,8 @@
         </w:rPr>
         <w:t>py</w:t>
       </w:r>
+      <w:bookmarkStart w:id="0" w:name="_GoBack"/>
+      <w:bookmarkEnd w:id="0"/>
       <w:proofErr w:type="spellEnd"/>
     </w:p>
     <w:p>
@@ -945,24 +1136,6 @@
         <w:rPr>
           <w:lang w:val="de-DE"/>
         </w:rPr>
-        <w:t>train_rnn.py</w:t>
-      </w:r>
-    </w:p>
-    <w:p>
-      <w:pPr>
-        <w:pStyle w:val="ListParagraph"/>
-        <w:numPr>
-          <w:ilvl w:val="0"/>
-          <w:numId w:val="1"/>
-        </w:numPr>
-        <w:rPr>
-          <w:lang w:val="ru-RU"/>
-        </w:rPr>
-      </w:pPr>
-      <w:r>
-        <w:rPr>
-          <w:lang w:val="de-DE"/>
-        </w:rPr>
         <w:t>forecast.py</w:t>
       </w:r>
     </w:p>
@@ -1041,7 +1214,6 @@
         <w:rPr>
           <w:lang w:val="de-DE"/>
         </w:rPr>
-        <w:lastRenderedPageBreak/>
         <w:t>sklearn</w:t>
       </w:r>
       <w:proofErr w:type="spellEnd"/>
@@ -1845,6 +2017,54 @@
       <w:contextualSpacing/>
     </w:pPr>
   </w:style>
+  <w:style w:type="paragraph" w:styleId="HTMLPreformatted">
+    <w:name w:val="HTML Preformatted"/>
+    <w:basedOn w:val="Normal"/>
+    <w:link w:val="HTMLPreformattedChar"/>
+    <w:uiPriority w:val="99"/>
+    <w:semiHidden/>
+    <w:unhideWhenUsed/>
+    <w:rsid w:val="00C0030A"/>
+    <w:pPr>
+      <w:tabs>
+        <w:tab w:val="left" w:pos="916"/>
+        <w:tab w:val="left" w:pos="1832"/>
+        <w:tab w:val="left" w:pos="2748"/>
+        <w:tab w:val="left" w:pos="3664"/>
+        <w:tab w:val="left" w:pos="4580"/>
+        <w:tab w:val="left" w:pos="5496"/>
+        <w:tab w:val="left" w:pos="6412"/>
+        <w:tab w:val="left" w:pos="7328"/>
+        <w:tab w:val="left" w:pos="8244"/>
+        <w:tab w:val="left" w:pos="9160"/>
+        <w:tab w:val="left" w:pos="10076"/>
+        <w:tab w:val="left" w:pos="10992"/>
+        <w:tab w:val="left" w:pos="11908"/>
+        <w:tab w:val="left" w:pos="12824"/>
+        <w:tab w:val="left" w:pos="13740"/>
+        <w:tab w:val="left" w:pos="14656"/>
+      </w:tabs>
+      <w:spacing w:after="0" w:line="240" w:lineRule="auto"/>
+    </w:pPr>
+    <w:rPr>
+      <w:rFonts w:ascii="Courier New" w:eastAsia="Times New Roman" w:hAnsi="Courier New" w:cs="Courier New"/>
+      <w:sz w:val="20"/>
+      <w:szCs w:val="20"/>
+    </w:rPr>
+  </w:style>
+  <w:style w:type="character" w:customStyle="1" w:styleId="HTMLPreformattedChar">
+    <w:name w:val="HTML Preformatted Char"/>
+    <w:basedOn w:val="DefaultParagraphFont"/>
+    <w:link w:val="HTMLPreformatted"/>
+    <w:uiPriority w:val="99"/>
+    <w:semiHidden/>
+    <w:rsid w:val="00C0030A"/>
+    <w:rPr>
+      <w:rFonts w:ascii="Courier New" w:eastAsia="Times New Roman" w:hAnsi="Courier New" w:cs="Courier New"/>
+      <w:sz w:val="20"/>
+      <w:szCs w:val="20"/>
+    </w:rPr>
+  </w:style>
 </w:styles>
 </file>
 

</xml_diff>